<commit_message>
changes to proposal and scape notebook
</commit_message>
<xml_diff>
--- a/proposal.docx
+++ b/proposal.docx
@@ -6,6 +6,7 @@
       <w:pPr>
         <w:jc w:val="center"/>
         <w:rPr>
+          <w:rFonts w:ascii="Times New Roman" w:hAnsi="Times New Roman" w:cs="Times New Roman"/>
           <w:b/>
           <w:bCs/>
           <w:sz w:val="40"/>
@@ -14,38 +15,80 @@
       </w:pPr>
       <w:r>
         <w:rPr>
+          <w:rFonts w:ascii="Times New Roman" w:hAnsi="Times New Roman" w:cs="Times New Roman"/>
           <w:b/>
           <w:bCs/>
           <w:sz w:val="40"/>
           <w:szCs w:val="40"/>
         </w:rPr>
-        <w:t>Project proposal</w:t>
-      </w:r>
-    </w:p>
-    <w:p>
-      <w:pPr>
-        <w:jc w:val="center"/>
-        <w:rPr>
+        <w:t xml:space="preserve">Team 1 </w:t>
+      </w:r>
+      <w:r>
+        <w:rPr>
+          <w:rFonts w:ascii="Times New Roman" w:hAnsi="Times New Roman" w:cs="Times New Roman"/>
           <w:b/>
           <w:bCs/>
           <w:sz w:val="40"/>
           <w:szCs w:val="40"/>
         </w:rPr>
-      </w:pPr>
-    </w:p>
-    <w:p>
-      <w:pPr>
-        <w:rPr>
+        <w:t xml:space="preserve">Project </w:t>
+      </w:r>
+      <w:r>
+        <w:rPr>
+          <w:rFonts w:ascii="Times New Roman" w:hAnsi="Times New Roman" w:cs="Times New Roman"/>
           <w:b/>
           <w:bCs/>
-        </w:rPr>
-      </w:pPr>
-      <w:r>
-        <w:rPr>
+          <w:sz w:val="40"/>
+          <w:szCs w:val="40"/>
+        </w:rPr>
+        <w:t>P</w:t>
+      </w:r>
+      <w:r>
+        <w:rPr>
+          <w:rFonts w:ascii="Times New Roman" w:hAnsi="Times New Roman" w:cs="Times New Roman"/>
           <w:b/>
           <w:bCs/>
+          <w:sz w:val="40"/>
+          <w:szCs w:val="40"/>
+        </w:rPr>
+        <w:t>roposal</w:t>
+      </w:r>
+    </w:p>
+    <w:p>
+      <w:pPr>
+        <w:jc w:val="center"/>
+        <w:rPr>
+          <w:rFonts w:ascii="Times New Roman" w:hAnsi="Times New Roman" w:cs="Times New Roman"/>
+          <w:b/>
+          <w:bCs/>
+          <w:sz w:val="40"/>
+          <w:szCs w:val="40"/>
+        </w:rPr>
+      </w:pPr>
+    </w:p>
+    <w:p>
+      <w:pPr>
+        <w:rPr>
+          <w:rFonts w:ascii="Times New Roman" w:hAnsi="Times New Roman" w:cs="Times New Roman"/>
+          <w:b/>
+          <w:bCs/>
+        </w:rPr>
+      </w:pPr>
+      <w:r>
+        <w:rPr>
+          <w:rFonts w:ascii="Times New Roman" w:hAnsi="Times New Roman" w:cs="Times New Roman"/>
+          <w:b/>
+          <w:bCs/>
         </w:rPr>
         <w:t>Team Member</w:t>
+      </w:r>
+      <w:r>
+        <w:rPr>
+          <w:rFonts w:ascii="Times New Roman" w:hAnsi="Times New Roman" w:cs="Times New Roman"/>
+          <w:b/>
+          <w:bCs/>
+        </w:rPr>
+        <w:t>s</w:t>
       </w:r>
     </w:p>
     <w:p>
@@ -55,80 +98,15 @@
           <w:ilvl w:val="0"/>
           <w:numId w:val="1"/>
         </w:numPr>
-      </w:pPr>
-      <w:proofErr w:type="spellStart"/>
-      <w:r>
-        <w:t>Kyden</w:t>
-      </w:r>
-      <w:proofErr w:type="spellEnd"/>
-      <w:r>
-        <w:t xml:space="preserve"> Pham</w:t>
-      </w:r>
-    </w:p>
-    <w:p/>
-    <w:p>
-      <w:pPr>
-        <w:rPr>
-          <w:b/>
-          <w:bCs/>
-        </w:rPr>
-      </w:pPr>
-      <w:r>
-        <w:rPr>
-          <w:b/>
-          <w:bCs/>
-        </w:rPr>
-        <w:t>Project description</w:t>
-      </w:r>
-    </w:p>
-    <w:p>
-      <w:r>
-        <w:t xml:space="preserve">In this data mining project, we want to utilize YouTube Data API to scrape and analyze to collect valuable insights from some of the most famous YouTube channels. Our selected channels include well-known creators such as </w:t>
-      </w:r>
-      <w:proofErr w:type="spellStart"/>
-      <w:r>
-        <w:t>MeBeast</w:t>
-      </w:r>
-      <w:proofErr w:type="spellEnd"/>
-      <w:r>
-        <w:t xml:space="preserve">, </w:t>
-      </w:r>
-      <w:proofErr w:type="spellStart"/>
-      <w:r>
-        <w:t>Pewdiepie</w:t>
-      </w:r>
-      <w:proofErr w:type="spellEnd"/>
-      <w:r>
-        <w:t xml:space="preserve">, and </w:t>
-      </w:r>
-      <w:proofErr w:type="spellStart"/>
-      <w:r>
-        <w:t>cocomelon</w:t>
-      </w:r>
-      <w:proofErr w:type="spellEnd"/>
-      <w:r>
-        <w:t xml:space="preserve">, etc. </w:t>
-      </w:r>
-    </w:p>
-    <w:p/>
-    <w:p>
-      <w:pPr>
-        <w:rPr>
-          <w:b/>
-          <w:bCs/>
-        </w:rPr>
-      </w:pPr>
-      <w:r>
-        <w:rPr>
-          <w:b/>
-          <w:bCs/>
-        </w:rPr>
-        <w:t>Obtaining and scraping data</w:t>
-      </w:r>
-    </w:p>
-    <w:p>
-      <w:r>
-        <w:t>We will research and combine existing method to create a different data frame that we can work on. Some data frame that we can scrape for example:</w:t>
+        <w:rPr>
+          <w:rFonts w:ascii="Times New Roman" w:hAnsi="Times New Roman" w:cs="Times New Roman"/>
+        </w:rPr>
+      </w:pPr>
+      <w:r>
+        <w:rPr>
+          <w:rFonts w:ascii="Times New Roman" w:hAnsi="Times New Roman" w:cs="Times New Roman"/>
+        </w:rPr>
+        <w:t>Kyden Pham</w:t>
       </w:r>
     </w:p>
     <w:p>
@@ -138,9 +116,15 @@
           <w:ilvl w:val="0"/>
           <w:numId w:val="1"/>
         </w:numPr>
-      </w:pPr>
-      <w:r>
-        <w:t>Channel name, subscribers, views, total video</w:t>
+        <w:rPr>
+          <w:rFonts w:ascii="Times New Roman" w:hAnsi="Times New Roman" w:cs="Times New Roman"/>
+        </w:rPr>
+      </w:pPr>
+      <w:r>
+        <w:rPr>
+          <w:rFonts w:ascii="Times New Roman" w:hAnsi="Times New Roman" w:cs="Times New Roman"/>
+        </w:rPr>
+        <w:t>Bryan Corona</w:t>
       </w:r>
     </w:p>
     <w:p>
@@ -150,43 +134,183 @@
           <w:ilvl w:val="0"/>
           <w:numId w:val="1"/>
         </w:numPr>
-      </w:pPr>
-      <w:r>
-        <w:t xml:space="preserve">Channel name, </w:t>
-      </w:r>
-      <w:r>
-        <w:t>video title, description, tags, published at, view count, like count, comment count, duration, definition, caption, title length.</w:t>
-      </w:r>
-    </w:p>
-    <w:p/>
-    <w:p/>
-    <w:p/>
-    <w:p>
-      <w:pPr>
-        <w:rPr>
+        <w:rPr>
+          <w:rFonts w:ascii="Times New Roman" w:hAnsi="Times New Roman" w:cs="Times New Roman"/>
+        </w:rPr>
+      </w:pPr>
+      <w:r>
+        <w:rPr>
+          <w:rFonts w:ascii="Times New Roman" w:hAnsi="Times New Roman" w:cs="Times New Roman"/>
+        </w:rPr>
+        <w:t>Daniel Palma</w:t>
+      </w:r>
+    </w:p>
+    <w:p>
+      <w:pPr>
+        <w:pStyle w:val="ListParagraph"/>
+        <w:rPr>
+          <w:rFonts w:ascii="Times New Roman" w:hAnsi="Times New Roman" w:cs="Times New Roman"/>
+        </w:rPr>
+      </w:pPr>
+    </w:p>
+    <w:p>
+      <w:pPr>
+        <w:rPr>
+          <w:rFonts w:ascii="Times New Roman" w:hAnsi="Times New Roman" w:cs="Times New Roman"/>
+        </w:rPr>
+      </w:pPr>
+    </w:p>
+    <w:p>
+      <w:pPr>
+        <w:rPr>
+          <w:rFonts w:ascii="Times New Roman" w:hAnsi="Times New Roman" w:cs="Times New Roman"/>
           <w:b/>
           <w:bCs/>
         </w:rPr>
       </w:pPr>
       <w:r>
         <w:rPr>
+          <w:rFonts w:ascii="Times New Roman" w:hAnsi="Times New Roman" w:cs="Times New Roman"/>
           <w:b/>
           <w:bCs/>
         </w:rPr>
-        <w:t>Objectives</w:t>
-      </w:r>
-    </w:p>
-    <w:p>
-      <w:r>
-        <w:t xml:space="preserve">The primary objective of this project is to extract, analyze, and derive meaningful insights from the content and metadata associated with these influential YouTube channels. By doing so, we aim to gain a comprehensive understanding of their content strategies, audience engagement, and various other key performance </w:t>
-      </w:r>
-      <w:proofErr w:type="gramStart"/>
-      <w:r>
-        <w:t>indicators</w:t>
-      </w:r>
-      <w:proofErr w:type="gramEnd"/>
-    </w:p>
-    <w:p/>
+        <w:t>Project description</w:t>
+      </w:r>
+    </w:p>
+    <w:p>
+      <w:pPr>
+        <w:rPr>
+          <w:rFonts w:ascii="Times New Roman" w:hAnsi="Times New Roman" w:cs="Times New Roman"/>
+        </w:rPr>
+      </w:pPr>
+      <w:r>
+        <w:rPr>
+          <w:rFonts w:ascii="Times New Roman" w:hAnsi="Times New Roman" w:cs="Times New Roman"/>
+        </w:rPr>
+        <w:t xml:space="preserve">In this data mining project, we want to utilize YouTube Data API to scrape and analyze to collect valuable insights from some of the most famous YouTube channels. Our selected channels include well-known creators such as </w:t>
+      </w:r>
+      <w:proofErr w:type="spellStart"/>
+      <w:r>
+        <w:rPr>
+          <w:rFonts w:ascii="Times New Roman" w:hAnsi="Times New Roman" w:cs="Times New Roman"/>
+        </w:rPr>
+        <w:t>M</w:t>
+      </w:r>
+      <w:r>
+        <w:rPr>
+          <w:rFonts w:ascii="Times New Roman" w:hAnsi="Times New Roman" w:cs="Times New Roman"/>
+        </w:rPr>
+        <w:t>r</w:t>
+      </w:r>
+      <w:r>
+        <w:rPr>
+          <w:rFonts w:ascii="Times New Roman" w:hAnsi="Times New Roman" w:cs="Times New Roman"/>
+        </w:rPr>
+        <w:t>Beast</w:t>
+      </w:r>
+      <w:proofErr w:type="spellEnd"/>
+      <w:r>
+        <w:rPr>
+          <w:rFonts w:ascii="Times New Roman" w:hAnsi="Times New Roman" w:cs="Times New Roman"/>
+        </w:rPr>
+        <w:t xml:space="preserve">, </w:t>
+      </w:r>
+      <w:proofErr w:type="spellStart"/>
+      <w:r>
+        <w:rPr>
+          <w:rFonts w:ascii="Times New Roman" w:hAnsi="Times New Roman" w:cs="Times New Roman"/>
+        </w:rPr>
+        <w:t>Pewdiepie</w:t>
+      </w:r>
+      <w:proofErr w:type="spellEnd"/>
+      <w:r>
+        <w:rPr>
+          <w:rFonts w:ascii="Times New Roman" w:hAnsi="Times New Roman" w:cs="Times New Roman"/>
+        </w:rPr>
+        <w:t xml:space="preserve">, and </w:t>
+      </w:r>
+      <w:proofErr w:type="spellStart"/>
+      <w:r>
+        <w:rPr>
+          <w:rFonts w:ascii="Times New Roman" w:hAnsi="Times New Roman" w:cs="Times New Roman"/>
+        </w:rPr>
+        <w:t>Cocomelon</w:t>
+      </w:r>
+      <w:proofErr w:type="spellEnd"/>
+      <w:r>
+        <w:rPr>
+          <w:rFonts w:ascii="Times New Roman" w:hAnsi="Times New Roman" w:cs="Times New Roman"/>
+        </w:rPr>
+        <w:t xml:space="preserve">, etc. </w:t>
+      </w:r>
+    </w:p>
+    <w:p>
+      <w:pPr>
+        <w:rPr>
+          <w:rFonts w:ascii="Times New Roman" w:hAnsi="Times New Roman" w:cs="Times New Roman"/>
+        </w:rPr>
+      </w:pPr>
+    </w:p>
+    <w:p>
+      <w:pPr>
+        <w:rPr>
+          <w:rFonts w:ascii="Times New Roman" w:hAnsi="Times New Roman" w:cs="Times New Roman"/>
+          <w:b/>
+          <w:bCs/>
+        </w:rPr>
+      </w:pPr>
+      <w:r>
+        <w:rPr>
+          <w:rFonts w:ascii="Times New Roman" w:hAnsi="Times New Roman" w:cs="Times New Roman"/>
+          <w:b/>
+          <w:bCs/>
+        </w:rPr>
+        <w:t>Obtaining and scraping data</w:t>
+      </w:r>
+    </w:p>
+    <w:p>
+      <w:pPr>
+        <w:rPr>
+          <w:rFonts w:ascii="Times New Roman" w:hAnsi="Times New Roman" w:cs="Times New Roman"/>
+        </w:rPr>
+      </w:pPr>
+      <w:r>
+        <w:rPr>
+          <w:rFonts w:ascii="Times New Roman" w:hAnsi="Times New Roman" w:cs="Times New Roman"/>
+        </w:rPr>
+        <w:t>We will research and combine existing method</w:t>
+      </w:r>
+      <w:r>
+        <w:rPr>
+          <w:rFonts w:ascii="Times New Roman" w:hAnsi="Times New Roman" w:cs="Times New Roman"/>
+        </w:rPr>
+        <w:t>s</w:t>
+      </w:r>
+      <w:r>
+        <w:rPr>
+          <w:rFonts w:ascii="Times New Roman" w:hAnsi="Times New Roman" w:cs="Times New Roman"/>
+        </w:rPr>
+        <w:t xml:space="preserve"> to create a different data frame that we can work on. Some data frame</w:t>
+      </w:r>
+      <w:r>
+        <w:rPr>
+          <w:rFonts w:ascii="Times New Roman" w:hAnsi="Times New Roman" w:cs="Times New Roman"/>
+        </w:rPr>
+        <w:t>s</w:t>
+      </w:r>
+      <w:r>
+        <w:rPr>
+          <w:rFonts w:ascii="Times New Roman" w:hAnsi="Times New Roman" w:cs="Times New Roman"/>
+        </w:rPr>
+        <w:t xml:space="preserve"> that we can scrape for example:</w:t>
+      </w:r>
+      <w:r>
+        <w:rPr>
+          <w:rFonts w:ascii="Times New Roman" w:hAnsi="Times New Roman" w:cs="Times New Roman"/>
+        </w:rPr>
+        <w:t xml:space="preserve"> </w:t>
+      </w:r>
+    </w:p>
     <w:p>
       <w:pPr>
         <w:pStyle w:val="ListParagraph"/>
@@ -194,9 +318,15 @@
           <w:ilvl w:val="0"/>
           <w:numId w:val="1"/>
         </w:numPr>
-      </w:pPr>
-      <w:r>
-        <w:t>Data collection: leverage YouTube Data API to scrape a wide range of data from specified channels. This could include video details, comments, likes, dislikes, views, etc.</w:t>
+        <w:rPr>
+          <w:rFonts w:ascii="Times New Roman" w:hAnsi="Times New Roman" w:cs="Times New Roman"/>
+        </w:rPr>
+      </w:pPr>
+      <w:r>
+        <w:rPr>
+          <w:rFonts w:ascii="Times New Roman" w:hAnsi="Times New Roman" w:cs="Times New Roman"/>
+        </w:rPr>
+        <w:t>Channel name, subscribers, views, total video</w:t>
       </w:r>
     </w:p>
     <w:p>
@@ -206,15 +336,135 @@
           <w:ilvl w:val="0"/>
           <w:numId w:val="1"/>
         </w:numPr>
-      </w:pPr>
-      <w:r>
-        <w:t xml:space="preserve">Data preprocessing: cleaning, structuring, and formatting the collected data for further </w:t>
-      </w:r>
-      <w:proofErr w:type="gramStart"/>
-      <w:r>
-        <w:t>analysis</w:t>
-      </w:r>
-      <w:proofErr w:type="gramEnd"/>
+        <w:rPr>
+          <w:rFonts w:ascii="Times New Roman" w:hAnsi="Times New Roman" w:cs="Times New Roman"/>
+        </w:rPr>
+      </w:pPr>
+      <w:r>
+        <w:rPr>
+          <w:rFonts w:ascii="Times New Roman" w:hAnsi="Times New Roman" w:cs="Times New Roman"/>
+        </w:rPr>
+        <w:t xml:space="preserve">Channel name, </w:t>
+      </w:r>
+      <w:r>
+        <w:rPr>
+          <w:rFonts w:ascii="Times New Roman" w:hAnsi="Times New Roman" w:cs="Times New Roman"/>
+        </w:rPr>
+        <w:t>video title, description, tags, published at, view count, like count, comment count, duration, definition, caption, title length.</w:t>
+      </w:r>
+    </w:p>
+    <w:p>
+      <w:pPr>
+        <w:pStyle w:val="ListParagraph"/>
+        <w:rPr>
+          <w:rFonts w:ascii="Times New Roman" w:hAnsi="Times New Roman" w:cs="Times New Roman"/>
+        </w:rPr>
+      </w:pPr>
+    </w:p>
+    <w:p>
+      <w:pPr>
+        <w:rPr>
+          <w:rFonts w:ascii="Times New Roman" w:hAnsi="Times New Roman" w:cs="Times New Roman"/>
+        </w:rPr>
+      </w:pPr>
+      <w:r>
+        <w:rPr>
+          <w:rFonts w:ascii="Times New Roman" w:hAnsi="Times New Roman" w:cs="Times New Roman"/>
+        </w:rPr>
+        <w:t>For</w:t>
+      </w:r>
+      <w:r>
+        <w:rPr>
+          <w:rFonts w:ascii="Times New Roman" w:hAnsi="Times New Roman" w:cs="Times New Roman"/>
+        </w:rPr>
+        <w:t xml:space="preserve"> us to use the data for analysis</w:t>
+      </w:r>
+      <w:r>
+        <w:rPr>
+          <w:rFonts w:ascii="Times New Roman" w:hAnsi="Times New Roman" w:cs="Times New Roman"/>
+        </w:rPr>
+        <w:t>,</w:t>
+      </w:r>
+      <w:r>
+        <w:rPr>
+          <w:rFonts w:ascii="Times New Roman" w:hAnsi="Times New Roman" w:cs="Times New Roman"/>
+        </w:rPr>
+        <w:t xml:space="preserve"> we can do</w:t>
+      </w:r>
+      <w:r>
+        <w:rPr>
+          <w:rFonts w:ascii="Times New Roman" w:hAnsi="Times New Roman" w:cs="Times New Roman"/>
+        </w:rPr>
+        <w:t xml:space="preserve"> some preprocessing to format some of the attributes if needed</w:t>
+      </w:r>
+      <w:r>
+        <w:rPr>
+          <w:rFonts w:ascii="Times New Roman" w:hAnsi="Times New Roman" w:cs="Times New Roman"/>
+        </w:rPr>
+        <w:t xml:space="preserve">, split attributes, </w:t>
+      </w:r>
+      <w:r>
+        <w:rPr>
+          <w:rFonts w:ascii="Times New Roman" w:hAnsi="Times New Roman" w:cs="Times New Roman"/>
+        </w:rPr>
+        <w:t>or remove them if too much data is missing.</w:t>
+      </w:r>
+    </w:p>
+    <w:p>
+      <w:pPr>
+        <w:rPr>
+          <w:rFonts w:ascii="Times New Roman" w:hAnsi="Times New Roman" w:cs="Times New Roman"/>
+        </w:rPr>
+      </w:pPr>
+      <w:r>
+        <w:rPr>
+          <w:rFonts w:ascii="Times New Roman" w:hAnsi="Times New Roman" w:cs="Times New Roman"/>
+        </w:rPr>
+        <w:t xml:space="preserve"> </w:t>
+      </w:r>
+    </w:p>
+    <w:p>
+      <w:pPr>
+        <w:rPr>
+          <w:rFonts w:ascii="Times New Roman" w:hAnsi="Times New Roman" w:cs="Times New Roman"/>
+          <w:b/>
+          <w:bCs/>
+        </w:rPr>
+      </w:pPr>
+      <w:r>
+        <w:rPr>
+          <w:rFonts w:ascii="Times New Roman" w:hAnsi="Times New Roman" w:cs="Times New Roman"/>
+          <w:b/>
+          <w:bCs/>
+        </w:rPr>
+        <w:t>Objectives</w:t>
+      </w:r>
+    </w:p>
+    <w:p>
+      <w:pPr>
+        <w:rPr>
+          <w:rFonts w:ascii="Times New Roman" w:hAnsi="Times New Roman" w:cs="Times New Roman"/>
+        </w:rPr>
+      </w:pPr>
+      <w:r>
+        <w:rPr>
+          <w:rFonts w:ascii="Times New Roman" w:hAnsi="Times New Roman" w:cs="Times New Roman"/>
+        </w:rPr>
+        <w:t>The primary objective of this project is to extract, analyze, and derive meaningful insights from the content and metadata associated with these influential YouTube channels. By doing so, we aim to gain a comprehensive understanding of their content strategies, audience engagement, and various other key performance indicators</w:t>
+      </w:r>
+      <w:r>
+        <w:rPr>
+          <w:rFonts w:ascii="Times New Roman" w:hAnsi="Times New Roman" w:cs="Times New Roman"/>
+        </w:rPr>
+        <w:t>.</w:t>
+      </w:r>
+    </w:p>
+    <w:p>
+      <w:pPr>
+        <w:rPr>
+          <w:rFonts w:ascii="Times New Roman" w:hAnsi="Times New Roman" w:cs="Times New Roman"/>
+        </w:rPr>
+      </w:pPr>
     </w:p>
     <w:p>
       <w:pPr>
@@ -223,17 +473,15 @@
           <w:ilvl w:val="0"/>
           <w:numId w:val="1"/>
         </w:numPr>
-      </w:pPr>
-      <w:r>
-        <w:t xml:space="preserve">Data analysis: identifying trends, patterns, key metrics for each channel. The main goal is </w:t>
-      </w:r>
-      <w:proofErr w:type="gramStart"/>
-      <w:r>
-        <w:t>uncover</w:t>
-      </w:r>
-      <w:proofErr w:type="gramEnd"/>
-      <w:r>
-        <w:t xml:space="preserve"> what makes these channels successful and how they resonate with their audiences</w:t>
+        <w:rPr>
+          <w:rFonts w:ascii="Times New Roman" w:hAnsi="Times New Roman" w:cs="Times New Roman"/>
+        </w:rPr>
+      </w:pPr>
+      <w:r>
+        <w:rPr>
+          <w:rFonts w:ascii="Times New Roman" w:hAnsi="Times New Roman" w:cs="Times New Roman"/>
+        </w:rPr>
+        <w:t>Data collection: leverage YouTube Data API to scrape a wide range of data from specified channels. This could include video details, comments, likes, dislikes, views, etc.</w:t>
       </w:r>
     </w:p>
     <w:p>
@@ -243,9 +491,21 @@
           <w:ilvl w:val="0"/>
           <w:numId w:val="1"/>
         </w:numPr>
-      </w:pPr>
-      <w:r>
-        <w:t>Comparative analysis: highlight similarities and differences in their content strategies, audience demographics, and engagement levels</w:t>
+        <w:rPr>
+          <w:rFonts w:ascii="Times New Roman" w:hAnsi="Times New Roman" w:cs="Times New Roman"/>
+        </w:rPr>
+      </w:pPr>
+      <w:r>
+        <w:rPr>
+          <w:rFonts w:ascii="Times New Roman" w:hAnsi="Times New Roman" w:cs="Times New Roman"/>
+        </w:rPr>
+        <w:t xml:space="preserve">Data preprocessing: cleaning, structuring, and formatting the collected data for further </w:t>
+      </w:r>
+      <w:r>
+        <w:rPr>
+          <w:rFonts w:ascii="Times New Roman" w:hAnsi="Times New Roman" w:cs="Times New Roman"/>
+        </w:rPr>
+        <w:t>analysis.</w:t>
       </w:r>
     </w:p>
     <w:p>
@@ -256,12 +516,38 @@
           <w:numId w:val="1"/>
         </w:numPr>
         <w:rPr>
-          <w:rFonts w:ascii="Segoe UI" w:hAnsi="Segoe UI" w:cs="Segoe UI"/>
-          <w:color w:val="D1D5DB"/>
-        </w:rPr>
-      </w:pPr>
-      <w:r>
-        <w:t>Visualization: generate relative graphs, charts to convey insights effectively</w:t>
+          <w:rFonts w:ascii="Times New Roman" w:hAnsi="Times New Roman" w:cs="Times New Roman"/>
+        </w:rPr>
+      </w:pPr>
+      <w:r>
+        <w:rPr>
+          <w:rFonts w:ascii="Times New Roman" w:hAnsi="Times New Roman" w:cs="Times New Roman"/>
+        </w:rPr>
+        <w:t xml:space="preserve">Data analysis: identifying trends, patterns, key metrics for each channel. The main goal is </w:t>
+      </w:r>
+      <w:r>
+        <w:rPr>
+          <w:rFonts w:ascii="Times New Roman" w:hAnsi="Times New Roman" w:cs="Times New Roman"/>
+        </w:rPr>
+        <w:t>uncover</w:t>
+      </w:r>
+      <w:r>
+        <w:rPr>
+          <w:rFonts w:ascii="Times New Roman" w:hAnsi="Times New Roman" w:cs="Times New Roman"/>
+        </w:rPr>
+        <w:t xml:space="preserve">ing </w:t>
+      </w:r>
+      <w:r>
+        <w:rPr>
+          <w:rFonts w:ascii="Times New Roman" w:hAnsi="Times New Roman" w:cs="Times New Roman"/>
+        </w:rPr>
+        <w:t>what makes these channels successful and how they resonate with their audiences</w:t>
+      </w:r>
+      <w:r>
+        <w:rPr>
+          <w:rFonts w:ascii="Times New Roman" w:hAnsi="Times New Roman" w:cs="Times New Roman"/>
+        </w:rPr>
+        <w:t>.</w:t>
       </w:r>
     </w:p>
     <w:p>
@@ -272,34 +558,100 @@
           <w:numId w:val="1"/>
         </w:numPr>
         <w:rPr>
-          <w:rFonts w:ascii="Segoe UI" w:hAnsi="Segoe UI" w:cs="Segoe UI"/>
+          <w:rFonts w:ascii="Times New Roman" w:hAnsi="Times New Roman" w:cs="Times New Roman"/>
+        </w:rPr>
+      </w:pPr>
+      <w:r>
+        <w:rPr>
+          <w:rFonts w:ascii="Times New Roman" w:hAnsi="Times New Roman" w:cs="Times New Roman"/>
+        </w:rPr>
+        <w:t>Comparative analysis: highlight similarities and differences in their content strategies, audience demographics, and engagement levels</w:t>
+      </w:r>
+      <w:r>
+        <w:rPr>
+          <w:rFonts w:ascii="Times New Roman" w:hAnsi="Times New Roman" w:cs="Times New Roman"/>
+        </w:rPr>
+        <w:t>.</w:t>
+      </w:r>
+    </w:p>
+    <w:p>
+      <w:pPr>
+        <w:pStyle w:val="ListParagraph"/>
+        <w:numPr>
+          <w:ilvl w:val="0"/>
+          <w:numId w:val="1"/>
+        </w:numPr>
+        <w:rPr>
+          <w:rFonts w:ascii="Times New Roman" w:hAnsi="Times New Roman" w:cs="Times New Roman"/>
+        </w:rPr>
+      </w:pPr>
+      <w:r>
+        <w:rPr>
+          <w:rFonts w:ascii="Times New Roman" w:hAnsi="Times New Roman" w:cs="Times New Roman"/>
+        </w:rPr>
+        <w:t xml:space="preserve">Visualization: generate relative </w:t>
+      </w:r>
+      <w:r>
+        <w:rPr>
+          <w:rFonts w:ascii="Times New Roman" w:hAnsi="Times New Roman" w:cs="Times New Roman"/>
+        </w:rPr>
+        <w:t>graphs and</w:t>
+      </w:r>
+      <w:r>
+        <w:rPr>
+          <w:rFonts w:ascii="Times New Roman" w:hAnsi="Times New Roman" w:cs="Times New Roman"/>
+        </w:rPr>
+        <w:t xml:space="preserve"> charts to convey insights effectively</w:t>
+      </w:r>
+      <w:r>
+        <w:rPr>
+          <w:rFonts w:ascii="Times New Roman" w:hAnsi="Times New Roman" w:cs="Times New Roman"/>
+        </w:rPr>
+        <w:t>.</w:t>
+      </w:r>
+    </w:p>
+    <w:p>
+      <w:pPr>
+        <w:pStyle w:val="ListParagraph"/>
+        <w:numPr>
+          <w:ilvl w:val="0"/>
+          <w:numId w:val="1"/>
+        </w:numPr>
+        <w:rPr>
+          <w:rFonts w:ascii="Times New Roman" w:hAnsi="Times New Roman" w:cs="Times New Roman"/>
+        </w:rPr>
+      </w:pPr>
+      <w:r>
+        <w:rPr>
+          <w:rFonts w:ascii="Times New Roman" w:hAnsi="Times New Roman" w:cs="Times New Roman"/>
+        </w:rPr>
+        <w:t>Regression: create and train model that can predict video KPI (views, likes)</w:t>
+      </w:r>
+      <w:r>
+        <w:rPr>
+          <w:rFonts w:ascii="Times New Roman" w:hAnsi="Times New Roman" w:cs="Times New Roman"/>
+        </w:rPr>
+        <w:t>.</w:t>
+      </w:r>
+    </w:p>
+    <w:p>
+      <w:pPr>
+        <w:rPr>
+          <w:rFonts w:ascii="Times New Roman" w:hAnsi="Times New Roman" w:cs="Times New Roman"/>
           <w:color w:val="D1D5DB"/>
         </w:rPr>
       </w:pPr>
-      <w:r>
-        <w:t>Regression: create and train model that can predict video KPI (views, likes)</w:t>
-      </w:r>
-    </w:p>
-    <w:p>
-      <w:pPr>
-        <w:rPr>
-          <w:rFonts w:ascii="Segoe UI" w:hAnsi="Segoe UI" w:cs="Segoe UI"/>
-          <w:color w:val="D1D5DB"/>
-        </w:rPr>
-      </w:pPr>
-    </w:p>
-    <w:p>
-      <w:pPr>
-        <w:rPr>
-          <w:rFonts w:ascii="Segoe UI" w:hAnsi="Segoe UI" w:cs="Segoe UI"/>
-          <w:color w:val="D1D5DB"/>
-        </w:rPr>
-      </w:pPr>
-    </w:p>
-    <w:p/>
+    </w:p>
+    <w:p>
+      <w:pPr>
+        <w:rPr>
+          <w:rFonts w:ascii="Times New Roman" w:hAnsi="Times New Roman" w:cs="Times New Roman"/>
+        </w:rPr>
+      </w:pPr>
+    </w:p>
     <w:sectPr>
       <w:pgSz w:w="12240" w:h="15840"/>
-      <w:pgMar w:top="720" w:right="720" w:bottom="720" w:left="720" w:header="720" w:footer="720" w:gutter="0"/>
+      <w:pgMar w:top="1440" w:right="1440" w:bottom="1440" w:left="1440" w:header="720" w:footer="720" w:gutter="0"/>
       <w:cols w:space="720"/>
       <w:titlePg/>
       <w:docGrid w:linePitch="360"/>
@@ -311,6 +663,232 @@
 <file path=word/numbering.xml><?xml version="1.0" encoding="utf-8"?>
 <w:numbering xmlns:wpc="http://schemas.microsoft.com/office/word/2010/wordprocessingCanvas" xmlns:cx="http://schemas.microsoft.com/office/drawing/2014/chartex" xmlns:cx1="http://schemas.microsoft.com/office/drawing/2015/9/8/chartex" xmlns:cx2="http://schemas.microsoft.com/office/drawing/2015/10/21/chartex" xmlns:cx3="http://schemas.microsoft.com/office/drawing/2016/5/9/chartex" xmlns:cx4="http://schemas.microsoft.com/office/drawing/2016/5/10/chartex" xmlns:cx5="http://schemas.microsoft.com/office/drawing/2016/5/11/chartex" xmlns:cx6="http://schemas.microsoft.com/office/drawing/2016/5/12/chartex" xmlns:cx7="http://schemas.microsoft.com/office/drawing/2016/5/13/chartex" xmlns:cx8="http://schemas.microsoft.com/office/drawing/2016/5/14/chartex" xmlns:mc="http://schemas.openxmlformats.org/markup-compatibility/2006" xmlns:aink="http://schemas.microsoft.com/office/drawing/2016/ink" xmlns:am3d="http://schemas.microsoft.com/office/drawing/2017/model3d" xmlns:o="urn:schemas-microsoft-com:office:office" xmlns:oel="http://schemas.microsoft.com/office/2019/extlst" xmlns:r="http://schemas.openxmlformats.org/officeDocument/2006/relationships" xmlns:m="http://schemas.openxmlformats.org/officeDocument/2006/math" xmlns:v="urn:schemas-microsoft-com:vml" xmlns:wp14="http://schemas.microsoft.com/office/word/2010/wordprocessingDrawing" xmlns:wp="http://schemas.openxmlformats.org/drawingml/2006/wordprocessingDrawing" xmlns:w10="urn:schemas-microsoft-com:office:word" xmlns:w="http://schemas.openxmlformats.org/wordprocessingml/2006/main" xmlns:w14="http://schemas.microsoft.com/office/word/2010/wordml" xmlns:w15="http://schemas.microsoft.com/office/word/2012/wordml" xmlns:w16cex="http://schemas.microsoft.com/office/word/2018/wordml/cex" xmlns:w16cid="http://schemas.microsoft.com/office/word/2016/wordml/cid" xmlns:w16="http://schemas.microsoft.com/office/word/2018/wordml" xmlns:w16sdtdh="http://schemas.microsoft.com/office/word/2020/wordml/sdtdatahash" xmlns:w16se="http://schemas.microsoft.com/office/word/2015/wordml/symex" xmlns:wpg="http://schemas.microsoft.com/office/word/2010/wordprocessingGroup" xmlns:wpi="http://schemas.microsoft.com/office/word/2010/wordprocessingInk" xmlns:wne="http://schemas.microsoft.com/office/word/2006/wordml" xmlns:wps="http://schemas.microsoft.com/office/word/2010/wordprocessingShape" mc:Ignorable="w14 w15 w16se w16cid w16 w16cex w16sdtdh wp14">
   <w:abstractNum w:abstractNumId="0" w15:restartNumberingAfterBreak="0">
+    <w:nsid w:val="16614A28"/>
+    <w:multiLevelType w:val="hybridMultilevel"/>
+    <w:tmpl w:val="633C54FA"/>
+    <w:lvl w:ilvl="0" w:tplc="04090001">
+      <w:start w:val="1"/>
+      <w:numFmt w:val="bullet"/>
+      <w:lvlText w:val=""/>
+      <w:lvlJc w:val="left"/>
+      <w:pPr>
+        <w:ind w:left="1080" w:hanging="360"/>
+      </w:pPr>
+      <w:rPr>
+        <w:rFonts w:ascii="Symbol" w:hAnsi="Symbol" w:hint="default"/>
+      </w:rPr>
+    </w:lvl>
+    <w:lvl w:ilvl="1" w:tplc="04090003" w:tentative="1">
+      <w:start w:val="1"/>
+      <w:numFmt w:val="bullet"/>
+      <w:lvlText w:val="o"/>
+      <w:lvlJc w:val="left"/>
+      <w:pPr>
+        <w:ind w:left="1800" w:hanging="360"/>
+      </w:pPr>
+      <w:rPr>
+        <w:rFonts w:ascii="Courier New" w:hAnsi="Courier New" w:cs="Courier New" w:hint="default"/>
+      </w:rPr>
+    </w:lvl>
+    <w:lvl w:ilvl="2" w:tplc="04090005" w:tentative="1">
+      <w:start w:val="1"/>
+      <w:numFmt w:val="bullet"/>
+      <w:lvlText w:val=""/>
+      <w:lvlJc w:val="left"/>
+      <w:pPr>
+        <w:ind w:left="2520" w:hanging="360"/>
+      </w:pPr>
+      <w:rPr>
+        <w:rFonts w:ascii="Wingdings" w:hAnsi="Wingdings" w:hint="default"/>
+      </w:rPr>
+    </w:lvl>
+    <w:lvl w:ilvl="3" w:tplc="04090001" w:tentative="1">
+      <w:start w:val="1"/>
+      <w:numFmt w:val="bullet"/>
+      <w:lvlText w:val=""/>
+      <w:lvlJc w:val="left"/>
+      <w:pPr>
+        <w:ind w:left="3240" w:hanging="360"/>
+      </w:pPr>
+      <w:rPr>
+        <w:rFonts w:ascii="Symbol" w:hAnsi="Symbol" w:hint="default"/>
+      </w:rPr>
+    </w:lvl>
+    <w:lvl w:ilvl="4" w:tplc="04090003" w:tentative="1">
+      <w:start w:val="1"/>
+      <w:numFmt w:val="bullet"/>
+      <w:lvlText w:val="o"/>
+      <w:lvlJc w:val="left"/>
+      <w:pPr>
+        <w:ind w:left="3960" w:hanging="360"/>
+      </w:pPr>
+      <w:rPr>
+        <w:rFonts w:ascii="Courier New" w:hAnsi="Courier New" w:cs="Courier New" w:hint="default"/>
+      </w:rPr>
+    </w:lvl>
+    <w:lvl w:ilvl="5" w:tplc="04090005" w:tentative="1">
+      <w:start w:val="1"/>
+      <w:numFmt w:val="bullet"/>
+      <w:lvlText w:val=""/>
+      <w:lvlJc w:val="left"/>
+      <w:pPr>
+        <w:ind w:left="4680" w:hanging="360"/>
+      </w:pPr>
+      <w:rPr>
+        <w:rFonts w:ascii="Wingdings" w:hAnsi="Wingdings" w:hint="default"/>
+      </w:rPr>
+    </w:lvl>
+    <w:lvl w:ilvl="6" w:tplc="04090001" w:tentative="1">
+      <w:start w:val="1"/>
+      <w:numFmt w:val="bullet"/>
+      <w:lvlText w:val=""/>
+      <w:lvlJc w:val="left"/>
+      <w:pPr>
+        <w:ind w:left="5400" w:hanging="360"/>
+      </w:pPr>
+      <w:rPr>
+        <w:rFonts w:ascii="Symbol" w:hAnsi="Symbol" w:hint="default"/>
+      </w:rPr>
+    </w:lvl>
+    <w:lvl w:ilvl="7" w:tplc="04090003" w:tentative="1">
+      <w:start w:val="1"/>
+      <w:numFmt w:val="bullet"/>
+      <w:lvlText w:val="o"/>
+      <w:lvlJc w:val="left"/>
+      <w:pPr>
+        <w:ind w:left="6120" w:hanging="360"/>
+      </w:pPr>
+      <w:rPr>
+        <w:rFonts w:ascii="Courier New" w:hAnsi="Courier New" w:cs="Courier New" w:hint="default"/>
+      </w:rPr>
+    </w:lvl>
+    <w:lvl w:ilvl="8" w:tplc="04090005" w:tentative="1">
+      <w:start w:val="1"/>
+      <w:numFmt w:val="bullet"/>
+      <w:lvlText w:val=""/>
+      <w:lvlJc w:val="left"/>
+      <w:pPr>
+        <w:ind w:left="6840" w:hanging="360"/>
+      </w:pPr>
+      <w:rPr>
+        <w:rFonts w:ascii="Wingdings" w:hAnsi="Wingdings" w:hint="default"/>
+      </w:rPr>
+    </w:lvl>
+  </w:abstractNum>
+  <w:abstractNum w:abstractNumId="1" w15:restartNumberingAfterBreak="0">
+    <w:nsid w:val="27B44D14"/>
+    <w:multiLevelType w:val="hybridMultilevel"/>
+    <w:tmpl w:val="9F4EEB9C"/>
+    <w:lvl w:ilvl="0" w:tplc="04090003">
+      <w:start w:val="1"/>
+      <w:numFmt w:val="bullet"/>
+      <w:lvlText w:val="o"/>
+      <w:lvlJc w:val="left"/>
+      <w:pPr>
+        <w:ind w:left="1080" w:hanging="360"/>
+      </w:pPr>
+      <w:rPr>
+        <w:rFonts w:ascii="Courier New" w:hAnsi="Courier New" w:cs="Courier New" w:hint="default"/>
+      </w:rPr>
+    </w:lvl>
+    <w:lvl w:ilvl="1" w:tplc="FFFFFFFF" w:tentative="1">
+      <w:start w:val="1"/>
+      <w:numFmt w:val="bullet"/>
+      <w:lvlText w:val="o"/>
+      <w:lvlJc w:val="left"/>
+      <w:pPr>
+        <w:ind w:left="1800" w:hanging="360"/>
+      </w:pPr>
+      <w:rPr>
+        <w:rFonts w:ascii="Courier New" w:hAnsi="Courier New" w:cs="Courier New" w:hint="default"/>
+      </w:rPr>
+    </w:lvl>
+    <w:lvl w:ilvl="2" w:tplc="FFFFFFFF" w:tentative="1">
+      <w:start w:val="1"/>
+      <w:numFmt w:val="bullet"/>
+      <w:lvlText w:val=""/>
+      <w:lvlJc w:val="left"/>
+      <w:pPr>
+        <w:ind w:left="2520" w:hanging="360"/>
+      </w:pPr>
+      <w:rPr>
+        <w:rFonts w:ascii="Wingdings" w:hAnsi="Wingdings" w:hint="default"/>
+      </w:rPr>
+    </w:lvl>
+    <w:lvl w:ilvl="3" w:tplc="FFFFFFFF" w:tentative="1">
+      <w:start w:val="1"/>
+      <w:numFmt w:val="bullet"/>
+      <w:lvlText w:val=""/>
+      <w:lvlJc w:val="left"/>
+      <w:pPr>
+        <w:ind w:left="3240" w:hanging="360"/>
+      </w:pPr>
+      <w:rPr>
+        <w:rFonts w:ascii="Symbol" w:hAnsi="Symbol" w:hint="default"/>
+      </w:rPr>
+    </w:lvl>
+    <w:lvl w:ilvl="4" w:tplc="FFFFFFFF" w:tentative="1">
+      <w:start w:val="1"/>
+      <w:numFmt w:val="bullet"/>
+      <w:lvlText w:val="o"/>
+      <w:lvlJc w:val="left"/>
+      <w:pPr>
+        <w:ind w:left="3960" w:hanging="360"/>
+      </w:pPr>
+      <w:rPr>
+        <w:rFonts w:ascii="Courier New" w:hAnsi="Courier New" w:cs="Courier New" w:hint="default"/>
+      </w:rPr>
+    </w:lvl>
+    <w:lvl w:ilvl="5" w:tplc="FFFFFFFF" w:tentative="1">
+      <w:start w:val="1"/>
+      <w:numFmt w:val="bullet"/>
+      <w:lvlText w:val=""/>
+      <w:lvlJc w:val="left"/>
+      <w:pPr>
+        <w:ind w:left="4680" w:hanging="360"/>
+      </w:pPr>
+      <w:rPr>
+        <w:rFonts w:ascii="Wingdings" w:hAnsi="Wingdings" w:hint="default"/>
+      </w:rPr>
+    </w:lvl>
+    <w:lvl w:ilvl="6" w:tplc="FFFFFFFF" w:tentative="1">
+      <w:start w:val="1"/>
+      <w:numFmt w:val="bullet"/>
+      <w:lvlText w:val=""/>
+      <w:lvlJc w:val="left"/>
+      <w:pPr>
+        <w:ind w:left="5400" w:hanging="360"/>
+      </w:pPr>
+      <w:rPr>
+        <w:rFonts w:ascii="Symbol" w:hAnsi="Symbol" w:hint="default"/>
+      </w:rPr>
+    </w:lvl>
+    <w:lvl w:ilvl="7" w:tplc="FFFFFFFF" w:tentative="1">
+      <w:start w:val="1"/>
+      <w:numFmt w:val="bullet"/>
+      <w:lvlText w:val="o"/>
+      <w:lvlJc w:val="left"/>
+      <w:pPr>
+        <w:ind w:left="6120" w:hanging="360"/>
+      </w:pPr>
+      <w:rPr>
+        <w:rFonts w:ascii="Courier New" w:hAnsi="Courier New" w:cs="Courier New" w:hint="default"/>
+      </w:rPr>
+    </w:lvl>
+    <w:lvl w:ilvl="8" w:tplc="FFFFFFFF" w:tentative="1">
+      <w:start w:val="1"/>
+      <w:numFmt w:val="bullet"/>
+      <w:lvlText w:val=""/>
+      <w:lvlJc w:val="left"/>
+      <w:pPr>
+        <w:ind w:left="6840" w:hanging="360"/>
+      </w:pPr>
+      <w:rPr>
+        <w:rFonts w:ascii="Wingdings" w:hAnsi="Wingdings" w:hint="default"/>
+      </w:rPr>
+    </w:lvl>
+  </w:abstractNum>
+  <w:abstractNum w:abstractNumId="2" w15:restartNumberingAfterBreak="0">
     <w:nsid w:val="32147736"/>
     <w:multiLevelType w:val="multilevel"/>
     <w:tmpl w:val="6B06528C"/>
@@ -423,7 +1001,233 @@
       </w:pPr>
     </w:lvl>
   </w:abstractNum>
-  <w:abstractNum w:abstractNumId="1" w15:restartNumberingAfterBreak="0">
+  <w:abstractNum w:abstractNumId="3" w15:restartNumberingAfterBreak="0">
+    <w:nsid w:val="43391C73"/>
+    <w:multiLevelType w:val="hybridMultilevel"/>
+    <w:tmpl w:val="54E0B190"/>
+    <w:lvl w:ilvl="0" w:tplc="04090003">
+      <w:start w:val="1"/>
+      <w:numFmt w:val="bullet"/>
+      <w:lvlText w:val="o"/>
+      <w:lvlJc w:val="left"/>
+      <w:pPr>
+        <w:ind w:left="720" w:hanging="360"/>
+      </w:pPr>
+      <w:rPr>
+        <w:rFonts w:ascii="Courier New" w:hAnsi="Courier New" w:cs="Courier New" w:hint="default"/>
+      </w:rPr>
+    </w:lvl>
+    <w:lvl w:ilvl="1" w:tplc="04090003" w:tentative="1">
+      <w:start w:val="1"/>
+      <w:numFmt w:val="bullet"/>
+      <w:lvlText w:val="o"/>
+      <w:lvlJc w:val="left"/>
+      <w:pPr>
+        <w:ind w:left="1440" w:hanging="360"/>
+      </w:pPr>
+      <w:rPr>
+        <w:rFonts w:ascii="Courier New" w:hAnsi="Courier New" w:cs="Courier New" w:hint="default"/>
+      </w:rPr>
+    </w:lvl>
+    <w:lvl w:ilvl="2" w:tplc="04090005" w:tentative="1">
+      <w:start w:val="1"/>
+      <w:numFmt w:val="bullet"/>
+      <w:lvlText w:val=""/>
+      <w:lvlJc w:val="left"/>
+      <w:pPr>
+        <w:ind w:left="2160" w:hanging="360"/>
+      </w:pPr>
+      <w:rPr>
+        <w:rFonts w:ascii="Wingdings" w:hAnsi="Wingdings" w:hint="default"/>
+      </w:rPr>
+    </w:lvl>
+    <w:lvl w:ilvl="3" w:tplc="04090001" w:tentative="1">
+      <w:start w:val="1"/>
+      <w:numFmt w:val="bullet"/>
+      <w:lvlText w:val=""/>
+      <w:lvlJc w:val="left"/>
+      <w:pPr>
+        <w:ind w:left="2880" w:hanging="360"/>
+      </w:pPr>
+      <w:rPr>
+        <w:rFonts w:ascii="Symbol" w:hAnsi="Symbol" w:hint="default"/>
+      </w:rPr>
+    </w:lvl>
+    <w:lvl w:ilvl="4" w:tplc="04090003" w:tentative="1">
+      <w:start w:val="1"/>
+      <w:numFmt w:val="bullet"/>
+      <w:lvlText w:val="o"/>
+      <w:lvlJc w:val="left"/>
+      <w:pPr>
+        <w:ind w:left="3600" w:hanging="360"/>
+      </w:pPr>
+      <w:rPr>
+        <w:rFonts w:ascii="Courier New" w:hAnsi="Courier New" w:cs="Courier New" w:hint="default"/>
+      </w:rPr>
+    </w:lvl>
+    <w:lvl w:ilvl="5" w:tplc="04090005" w:tentative="1">
+      <w:start w:val="1"/>
+      <w:numFmt w:val="bullet"/>
+      <w:lvlText w:val=""/>
+      <w:lvlJc w:val="left"/>
+      <w:pPr>
+        <w:ind w:left="4320" w:hanging="360"/>
+      </w:pPr>
+      <w:rPr>
+        <w:rFonts w:ascii="Wingdings" w:hAnsi="Wingdings" w:hint="default"/>
+      </w:rPr>
+    </w:lvl>
+    <w:lvl w:ilvl="6" w:tplc="04090001" w:tentative="1">
+      <w:start w:val="1"/>
+      <w:numFmt w:val="bullet"/>
+      <w:lvlText w:val=""/>
+      <w:lvlJc w:val="left"/>
+      <w:pPr>
+        <w:ind w:left="5040" w:hanging="360"/>
+      </w:pPr>
+      <w:rPr>
+        <w:rFonts w:ascii="Symbol" w:hAnsi="Symbol" w:hint="default"/>
+      </w:rPr>
+    </w:lvl>
+    <w:lvl w:ilvl="7" w:tplc="04090003" w:tentative="1">
+      <w:start w:val="1"/>
+      <w:numFmt w:val="bullet"/>
+      <w:lvlText w:val="o"/>
+      <w:lvlJc w:val="left"/>
+      <w:pPr>
+        <w:ind w:left="5760" w:hanging="360"/>
+      </w:pPr>
+      <w:rPr>
+        <w:rFonts w:ascii="Courier New" w:hAnsi="Courier New" w:cs="Courier New" w:hint="default"/>
+      </w:rPr>
+    </w:lvl>
+    <w:lvl w:ilvl="8" w:tplc="04090005" w:tentative="1">
+      <w:start w:val="1"/>
+      <w:numFmt w:val="bullet"/>
+      <w:lvlText w:val=""/>
+      <w:lvlJc w:val="left"/>
+      <w:pPr>
+        <w:ind w:left="6480" w:hanging="360"/>
+      </w:pPr>
+      <w:rPr>
+        <w:rFonts w:ascii="Wingdings" w:hAnsi="Wingdings" w:hint="default"/>
+      </w:rPr>
+    </w:lvl>
+  </w:abstractNum>
+  <w:abstractNum w:abstractNumId="4" w15:restartNumberingAfterBreak="0">
+    <w:nsid w:val="44C33ECE"/>
+    <w:multiLevelType w:val="hybridMultilevel"/>
+    <w:tmpl w:val="8E98E362"/>
+    <w:lvl w:ilvl="0" w:tplc="04090001">
+      <w:start w:val="1"/>
+      <w:numFmt w:val="bullet"/>
+      <w:lvlText w:val=""/>
+      <w:lvlJc w:val="left"/>
+      <w:pPr>
+        <w:ind w:left="720" w:hanging="360"/>
+      </w:pPr>
+      <w:rPr>
+        <w:rFonts w:ascii="Symbol" w:hAnsi="Symbol" w:hint="default"/>
+      </w:rPr>
+    </w:lvl>
+    <w:lvl w:ilvl="1" w:tplc="FFFFFFFF" w:tentative="1">
+      <w:start w:val="1"/>
+      <w:numFmt w:val="bullet"/>
+      <w:lvlText w:val="o"/>
+      <w:lvlJc w:val="left"/>
+      <w:pPr>
+        <w:ind w:left="1440" w:hanging="360"/>
+      </w:pPr>
+      <w:rPr>
+        <w:rFonts w:ascii="Courier New" w:hAnsi="Courier New" w:cs="Courier New" w:hint="default"/>
+      </w:rPr>
+    </w:lvl>
+    <w:lvl w:ilvl="2" w:tplc="FFFFFFFF" w:tentative="1">
+      <w:start w:val="1"/>
+      <w:numFmt w:val="bullet"/>
+      <w:lvlText w:val=""/>
+      <w:lvlJc w:val="left"/>
+      <w:pPr>
+        <w:ind w:left="2160" w:hanging="360"/>
+      </w:pPr>
+      <w:rPr>
+        <w:rFonts w:ascii="Wingdings" w:hAnsi="Wingdings" w:hint="default"/>
+      </w:rPr>
+    </w:lvl>
+    <w:lvl w:ilvl="3" w:tplc="FFFFFFFF" w:tentative="1">
+      <w:start w:val="1"/>
+      <w:numFmt w:val="bullet"/>
+      <w:lvlText w:val=""/>
+      <w:lvlJc w:val="left"/>
+      <w:pPr>
+        <w:ind w:left="2880" w:hanging="360"/>
+      </w:pPr>
+      <w:rPr>
+        <w:rFonts w:ascii="Symbol" w:hAnsi="Symbol" w:hint="default"/>
+      </w:rPr>
+    </w:lvl>
+    <w:lvl w:ilvl="4" w:tplc="FFFFFFFF" w:tentative="1">
+      <w:start w:val="1"/>
+      <w:numFmt w:val="bullet"/>
+      <w:lvlText w:val="o"/>
+      <w:lvlJc w:val="left"/>
+      <w:pPr>
+        <w:ind w:left="3600" w:hanging="360"/>
+      </w:pPr>
+      <w:rPr>
+        <w:rFonts w:ascii="Courier New" w:hAnsi="Courier New" w:cs="Courier New" w:hint="default"/>
+      </w:rPr>
+    </w:lvl>
+    <w:lvl w:ilvl="5" w:tplc="FFFFFFFF" w:tentative="1">
+      <w:start w:val="1"/>
+      <w:numFmt w:val="bullet"/>
+      <w:lvlText w:val=""/>
+      <w:lvlJc w:val="left"/>
+      <w:pPr>
+        <w:ind w:left="4320" w:hanging="360"/>
+      </w:pPr>
+      <w:rPr>
+        <w:rFonts w:ascii="Wingdings" w:hAnsi="Wingdings" w:hint="default"/>
+      </w:rPr>
+    </w:lvl>
+    <w:lvl w:ilvl="6" w:tplc="FFFFFFFF" w:tentative="1">
+      <w:start w:val="1"/>
+      <w:numFmt w:val="bullet"/>
+      <w:lvlText w:val=""/>
+      <w:lvlJc w:val="left"/>
+      <w:pPr>
+        <w:ind w:left="5040" w:hanging="360"/>
+      </w:pPr>
+      <w:rPr>
+        <w:rFonts w:ascii="Symbol" w:hAnsi="Symbol" w:hint="default"/>
+      </w:rPr>
+    </w:lvl>
+    <w:lvl w:ilvl="7" w:tplc="FFFFFFFF" w:tentative="1">
+      <w:start w:val="1"/>
+      <w:numFmt w:val="bullet"/>
+      <w:lvlText w:val="o"/>
+      <w:lvlJc w:val="left"/>
+      <w:pPr>
+        <w:ind w:left="5760" w:hanging="360"/>
+      </w:pPr>
+      <w:rPr>
+        <w:rFonts w:ascii="Courier New" w:hAnsi="Courier New" w:cs="Courier New" w:hint="default"/>
+      </w:rPr>
+    </w:lvl>
+    <w:lvl w:ilvl="8" w:tplc="FFFFFFFF" w:tentative="1">
+      <w:start w:val="1"/>
+      <w:numFmt w:val="bullet"/>
+      <w:lvlText w:val=""/>
+      <w:lvlJc w:val="left"/>
+      <w:pPr>
+        <w:ind w:left="6480" w:hanging="360"/>
+      </w:pPr>
+      <w:rPr>
+        <w:rFonts w:ascii="Wingdings" w:hAnsi="Wingdings" w:hint="default"/>
+      </w:rPr>
+    </w:lvl>
+  </w:abstractNum>
+  <w:abstractNum w:abstractNumId="5" w15:restartNumberingAfterBreak="0">
     <w:nsid w:val="76020B71"/>
     <w:multiLevelType w:val="hybridMultilevel"/>
     <w:tmpl w:val="942CCF3C"/>
@@ -536,10 +1340,22 @@
     </w:lvl>
   </w:abstractNum>
   <w:num w:numId="1" w16cid:durableId="2038853483">
+    <w:abstractNumId w:val="5"/>
+  </w:num>
+  <w:num w:numId="2" w16cid:durableId="1295481909">
+    <w:abstractNumId w:val="2"/>
+  </w:num>
+  <w:num w:numId="3" w16cid:durableId="849946681">
+    <w:abstractNumId w:val="4"/>
+  </w:num>
+  <w:num w:numId="4" w16cid:durableId="1372343084">
+    <w:abstractNumId w:val="0"/>
+  </w:num>
+  <w:num w:numId="5" w16cid:durableId="813061581">
     <w:abstractNumId w:val="1"/>
   </w:num>
-  <w:num w:numId="2" w16cid:durableId="1295481909">
-    <w:abstractNumId w:val="0"/>
+  <w:num w:numId="6" w16cid:durableId="276571800">
+    <w:abstractNumId w:val="3"/>
   </w:num>
 </w:numbering>
 </file>

</xml_diff>